<commit_message>
crear y poblar base de datos en ambiente de purebas
</commit_message>
<xml_diff>
--- a/recipes/dory-api-rest/1. Porque un api-rest.docx
+++ b/recipes/dory-api-rest/1. Porque un api-rest.docx
@@ -31,7 +31,7 @@
           <w:sz w:val="36"/>
           <w:szCs w:val="36"/>
         </w:rPr>
-        <w:t xml:space="preserve">PORQUE UN </w:t>
+        <w:t xml:space="preserve">Porque </w:t>
       </w:r>
       <w:r>
         <w:rPr>
@@ -41,7 +41,7 @@
           <w:sz w:val="36"/>
           <w:szCs w:val="36"/>
         </w:rPr>
-        <w:t>API REST</w:t>
+        <w:t>u</w:t>
       </w:r>
       <w:r>
         <w:rPr>
@@ -51,7 +51,27 @@
           <w:sz w:val="36"/>
           <w:szCs w:val="36"/>
         </w:rPr>
-        <w:t xml:space="preserve"> ?</w:t>
+        <w:t>n Api Rest</w:t>
+      </w:r>
+      <w:r>
+        <w:rPr>
+          <w:rFonts w:ascii="Segoe UI" w:hAnsi="Segoe UI" w:cs="Segoe UI"/>
+          <w:b/>
+          <w:bCs/>
+          <w:sz w:val="36"/>
+          <w:szCs w:val="36"/>
+        </w:rPr>
+        <w:t xml:space="preserve"> </w:t>
+      </w:r>
+      <w:r>
+        <w:rPr>
+          <w:rFonts w:ascii="Segoe UI" w:hAnsi="Segoe UI" w:cs="Segoe UI"/>
+          <w:b/>
+          <w:bCs/>
+          <w:sz w:val="36"/>
+          <w:szCs w:val="36"/>
+        </w:rPr>
+        <w:t>?</w:t>
       </w:r>
     </w:p>
     <w:p>
@@ -459,25 +479,7 @@
           <w:sz w:val="24"/>
           <w:szCs w:val="24"/>
         </w:rPr>
-        <w:t>servicios REST permiten una alta escalabilidad, ya que se basan en una arquitectura "</w:t>
-      </w:r>
-      <w:proofErr w:type="spellStart"/>
-      <w:r>
-        <w:rPr>
-          <w:rFonts w:ascii="Segoe UI" w:hAnsi="Segoe UI" w:cs="Segoe UI"/>
-          <w:sz w:val="24"/>
-          <w:szCs w:val="24"/>
-        </w:rPr>
-        <w:t>stateless</w:t>
-      </w:r>
-      <w:proofErr w:type="spellEnd"/>
-      <w:r>
-        <w:rPr>
-          <w:rFonts w:ascii="Segoe UI" w:hAnsi="Segoe UI" w:cs="Segoe UI"/>
-          <w:sz w:val="24"/>
-          <w:szCs w:val="24"/>
-        </w:rPr>
-        <w:t>" (sin estado), lo que significa que cada solicitud se procesa de forma independiente, sin mantener información de estado entre solicitudes.</w:t>
+        <w:t>servicios REST permiten una alta escalabilidad, ya que se basan en una arquitectura "stateless" (sin estado), lo que significa que cada solicitud se procesa de forma independiente, sin mantener información de estado entre solicitudes.</w:t>
       </w:r>
       <w:r>
         <w:rPr>
@@ -497,29 +499,18 @@
         <w:jc w:val="both"/>
         <w:rPr>
           <w:rFonts w:ascii="Segoe UI" w:hAnsi="Segoe UI" w:cs="Segoe UI"/>
-          <w:sz w:val="24"/>
-          <w:szCs w:val="24"/>
-        </w:rPr>
-      </w:pPr>
-      <w:r>
-        <w:rPr>
-          <w:rFonts w:ascii="Segoe UI" w:hAnsi="Segoe UI" w:cs="Segoe UI"/>
-          <w:sz w:val="24"/>
-          <w:szCs w:val="24"/>
-        </w:rPr>
-        <w:lastRenderedPageBreak/>
+          <w:b/>
+          <w:bCs/>
+        </w:rPr>
+      </w:pPr>
+      <w:r>
+        <w:rPr>
+          <w:rFonts w:ascii="Segoe UI" w:hAnsi="Segoe UI" w:cs="Segoe UI"/>
+          <w:sz w:val="24"/>
+          <w:szCs w:val="24"/>
+        </w:rPr>
         <w:t>En resumen, un API REST es una interfaz de programación de aplicaciones que utiliza el protocolo HTTP para permitir que diferentes sistemas informáticos se comuniquen y compartan información de manera eficiente y estandarizada.</w:t>
       </w:r>
-    </w:p>
-    <w:p>
-      <w:pPr>
-        <w:pStyle w:val="Prrafodelista"/>
-        <w:rPr>
-          <w:rFonts w:ascii="Segoe UI" w:hAnsi="Segoe UI" w:cs="Segoe UI"/>
-          <w:b/>
-          <w:bCs/>
-        </w:rPr>
-      </w:pPr>
     </w:p>
     <w:p>
       <w:pPr>
@@ -590,7 +581,19 @@
         <w:rPr>
           <w:rFonts w:ascii="Segoe UI" w:hAnsi="Segoe UI" w:cs="Segoe UI"/>
         </w:rPr>
-        <w:t xml:space="preserve">Crear el modelo Api Rest en un editor de imágenes </w:t>
+        <w:t>Se debe c</w:t>
+      </w:r>
+      <w:r>
+        <w:rPr>
+          <w:rFonts w:ascii="Segoe UI" w:hAnsi="Segoe UI" w:cs="Segoe UI"/>
+        </w:rPr>
+        <w:t xml:space="preserve">rear el modelo Api Rest en un editor de imágenes </w:t>
+      </w:r>
+      <w:r>
+        <w:rPr>
+          <w:rFonts w:ascii="Segoe UI" w:hAnsi="Segoe UI" w:cs="Segoe UI"/>
+        </w:rPr>
+        <w:t>(ver imagen 1).</w:t>
       </w:r>
     </w:p>
     <w:p>
@@ -657,6 +660,28 @@
         <w:pStyle w:val="Prrafodelista"/>
         <w:rPr>
           <w:rFonts w:ascii="Segoe UI" w:hAnsi="Segoe UI" w:cs="Segoe UI"/>
+        </w:rPr>
+      </w:pPr>
+      <w:r>
+        <w:rPr>
+          <w:rFonts w:ascii="Segoe UI" w:hAnsi="Segoe UI" w:cs="Segoe UI"/>
+        </w:rPr>
+        <w:t xml:space="preserve">Imagen 1. </w:t>
+      </w:r>
+      <w:r>
+        <w:rPr>
+          <w:rFonts w:ascii="Segoe UI" w:hAnsi="Segoe UI" w:cs="Segoe UI"/>
+          <w:i/>
+          <w:iCs/>
+        </w:rPr>
+        <w:t>Modelo de Api Rest</w:t>
+      </w:r>
+    </w:p>
+    <w:p>
+      <w:pPr>
+        <w:pStyle w:val="Prrafodelista"/>
+        <w:rPr>
+          <w:rFonts w:ascii="Segoe UI" w:hAnsi="Segoe UI" w:cs="Segoe UI"/>
           <w:b/>
           <w:bCs/>
         </w:rPr>
@@ -779,6 +804,24 @@
           <w:szCs w:val="24"/>
         </w:rPr>
       </w:pPr>
+      <w:r>
+        <w:rPr>
+          <w:rFonts w:ascii="Segoe UI" w:hAnsi="Segoe UI" w:cs="Segoe UI"/>
+          <w:b/>
+          <w:bCs/>
+          <w:sz w:val="24"/>
+          <w:szCs w:val="24"/>
+        </w:rPr>
+        <w:t>API REST:</w:t>
+      </w:r>
+      <w:r>
+        <w:rPr>
+          <w:rFonts w:ascii="Segoe UI" w:hAnsi="Segoe UI" w:cs="Segoe UI"/>
+          <w:sz w:val="24"/>
+          <w:szCs w:val="24"/>
+        </w:rPr>
+        <w:t xml:space="preserve"> El API REST es la interfaz de programación de aplicaciones que se expone en el servidor y define cómo las solicitudes y respuestas deben estructurarse para comunicarse con el cliente. El API REST recibe las solicitudes del cliente y las procesa, interactuando con la base de datos y aplicando la lógica de negocio necesaria para manejar la solicitud.</w:t>
+      </w:r>
     </w:p>
     <w:p>
       <w:pPr>
@@ -799,15 +842,15 @@
           <w:szCs w:val="24"/>
         </w:rPr>
         <w:lastRenderedPageBreak/>
-        <w:t>API REST:</w:t>
-      </w:r>
-      <w:r>
-        <w:rPr>
-          <w:rFonts w:ascii="Segoe UI" w:hAnsi="Segoe UI" w:cs="Segoe UI"/>
-          <w:sz w:val="24"/>
-          <w:szCs w:val="24"/>
-        </w:rPr>
-        <w:t xml:space="preserve"> El API REST es la interfaz de programación de aplicaciones que se expone en el servidor y define cómo las solicitudes y respuestas deben estructurarse para comunicarse con el cliente. El API REST recibe las solicitudes del cliente y las procesa, interactuando con la base de datos y aplicando la lógica de negocio necesaria para manejar la solicitud.</w:t>
+        <w:t>Base de datos:</w:t>
+      </w:r>
+      <w:r>
+        <w:rPr>
+          <w:rFonts w:ascii="Segoe UI" w:hAnsi="Segoe UI" w:cs="Segoe UI"/>
+          <w:sz w:val="24"/>
+          <w:szCs w:val="24"/>
+        </w:rPr>
+        <w:t xml:space="preserve"> La base de datos es el sistema de almacenamiento de datos donde se almacenan los datos necesarios para que el API REST funcione. El API REST puede consultar, actualizar o modificar los datos en la base de datos según las solicitudes recibidas del cliente.</w:t>
       </w:r>
     </w:p>
     <w:p>
@@ -828,15 +871,15 @@
           <w:sz w:val="24"/>
           <w:szCs w:val="24"/>
         </w:rPr>
-        <w:t>Base de datos:</w:t>
-      </w:r>
-      <w:r>
-        <w:rPr>
-          <w:rFonts w:ascii="Segoe UI" w:hAnsi="Segoe UI" w:cs="Segoe UI"/>
-          <w:sz w:val="24"/>
-          <w:szCs w:val="24"/>
-        </w:rPr>
-        <w:t xml:space="preserve"> La base de datos es el sistema de almacenamiento de datos donde se almacenan los datos necesarios para que el API REST funcione. El API REST puede consultar, actualizar o modificar los datos en la base de datos según las solicitudes recibidas del cliente.</w:t>
+        <w:t>Servidor:</w:t>
+      </w:r>
+      <w:r>
+        <w:rPr>
+          <w:rFonts w:ascii="Segoe UI" w:hAnsi="Segoe UI" w:cs="Segoe UI"/>
+          <w:sz w:val="24"/>
+          <w:szCs w:val="24"/>
+        </w:rPr>
+        <w:t xml:space="preserve"> El servidor es el sistema en el que se aloja el API REST. Es responsable de recibir las solicitudes del cliente, enrutarlas al API REST correspondiente, y recibir las respuestas del API REST para enviarlas de vuelta al cliente. El servidor puede realizar tareas adicionales, como la autenticación y autorización de las solicitudes del cliente antes de pasarlas al API REST.</w:t>
       </w:r>
     </w:p>
     <w:p>
@@ -857,35 +900,6 @@
           <w:sz w:val="24"/>
           <w:szCs w:val="24"/>
         </w:rPr>
-        <w:t>Servidor:</w:t>
-      </w:r>
-      <w:r>
-        <w:rPr>
-          <w:rFonts w:ascii="Segoe UI" w:hAnsi="Segoe UI" w:cs="Segoe UI"/>
-          <w:sz w:val="24"/>
-          <w:szCs w:val="24"/>
-        </w:rPr>
-        <w:t xml:space="preserve"> El servidor es el sistema en el que se aloja el API REST. Es responsable de recibir las solicitudes del cliente, enrutarlas al API REST correspondiente, y recibir las respuestas del API REST para enviarlas de vuelta al cliente. El servidor puede realizar tareas adicionales, como la autenticación y autorización de las solicitudes del cliente antes de pasarlas al API REST.</w:t>
-      </w:r>
-    </w:p>
-    <w:p>
-      <w:pPr>
-        <w:ind w:left="709"/>
-        <w:jc w:val="both"/>
-        <w:rPr>
-          <w:rFonts w:ascii="Segoe UI" w:hAnsi="Segoe UI" w:cs="Segoe UI"/>
-          <w:sz w:val="24"/>
-          <w:szCs w:val="24"/>
-        </w:rPr>
-      </w:pPr>
-      <w:r>
-        <w:rPr>
-          <w:rFonts w:ascii="Segoe UI" w:hAnsi="Segoe UI" w:cs="Segoe UI"/>
-          <w:b/>
-          <w:bCs/>
-          <w:sz w:val="24"/>
-          <w:szCs w:val="24"/>
-        </w:rPr>
         <w:t>Respuestas:</w:t>
       </w:r>
       <w:r>
@@ -926,7 +940,7 @@
     </w:p>
     <w:sectPr>
       <w:pgSz w:w="12240" w:h="15840"/>
-      <w:pgMar w:top="1417" w:right="1701" w:bottom="1417" w:left="1701" w:header="708" w:footer="708" w:gutter="0"/>
+      <w:pgMar w:top="1418" w:right="1418" w:bottom="1418" w:left="1418" w:header="708" w:footer="708" w:gutter="0"/>
       <w:cols w:space="708"/>
       <w:docGrid w:linePitch="360"/>
     </w:sectPr>

</xml_diff>

<commit_message>
Receta 18.1 creada ok
</commit_message>
<xml_diff>
--- a/recipes/dory-api-rest/1. Porque un api-rest.docx
+++ b/recipes/dory-api-rest/1. Porque un api-rest.docx
@@ -51,8 +51,9 @@
           <w:sz w:val="36"/>
           <w:szCs w:val="36"/>
         </w:rPr>
-        <w:t>n Api Rest</w:t>
-      </w:r>
+        <w:t xml:space="preserve">n Api </w:t>
+      </w:r>
+      <w:proofErr w:type="spellStart"/>
       <w:r>
         <w:rPr>
           <w:rFonts w:ascii="Segoe UI" w:hAnsi="Segoe UI" w:cs="Segoe UI"/>
@@ -61,8 +62,9 @@
           <w:sz w:val="36"/>
           <w:szCs w:val="36"/>
         </w:rPr>
-        <w:t xml:space="preserve"> </w:t>
-      </w:r>
+        <w:t>Rest</w:t>
+      </w:r>
+      <w:proofErr w:type="spellEnd"/>
       <w:r>
         <w:rPr>
           <w:rFonts w:ascii="Segoe UI" w:hAnsi="Segoe UI" w:cs="Segoe UI"/>
@@ -71,6 +73,16 @@
           <w:sz w:val="36"/>
           <w:szCs w:val="36"/>
         </w:rPr>
+        <w:t xml:space="preserve"> </w:t>
+      </w:r>
+      <w:r>
+        <w:rPr>
+          <w:rFonts w:ascii="Segoe UI" w:hAnsi="Segoe UI" w:cs="Segoe UI"/>
+          <w:b/>
+          <w:bCs/>
+          <w:sz w:val="36"/>
+          <w:szCs w:val="36"/>
+        </w:rPr>
         <w:t>?</w:t>
       </w:r>
     </w:p>
@@ -137,472 +149,37 @@
           <w:sz w:val="24"/>
           <w:szCs w:val="24"/>
         </w:rPr>
-        <w:t xml:space="preserve"> porque se debe realizar un api rest</w:t>
-      </w:r>
-    </w:p>
-    <w:p>
-      <w:pPr>
-        <w:jc w:val="both"/>
-        <w:rPr>
-          <w:rFonts w:ascii="Segoe UI" w:hAnsi="Segoe UI" w:cs="Segoe UI"/>
-          <w:b/>
-          <w:bCs/>
-          <w:sz w:val="24"/>
-          <w:szCs w:val="24"/>
-        </w:rPr>
-      </w:pPr>
-    </w:p>
-    <w:p>
-      <w:pPr>
-        <w:rPr>
-          <w:rFonts w:ascii="Segoe UI" w:hAnsi="Segoe UI" w:cs="Segoe UI"/>
-          <w:b/>
-          <w:bCs/>
-        </w:rPr>
-      </w:pPr>
-      <w:r>
-        <w:rPr>
-          <w:rFonts w:ascii="Segoe UI" w:hAnsi="Segoe UI" w:cs="Segoe UI"/>
-          <w:b/>
-          <w:bCs/>
-        </w:rPr>
-        <w:t>Recursos necesarios:</w:t>
-      </w:r>
-    </w:p>
-    <w:p>
-      <w:pPr>
-        <w:rPr>
-          <w:rFonts w:ascii="Segoe UI" w:hAnsi="Segoe UI" w:cs="Segoe UI"/>
-        </w:rPr>
-      </w:pPr>
-      <w:r>
-        <w:rPr>
-          <w:rFonts w:ascii="Segoe UI" w:hAnsi="Segoe UI" w:cs="Segoe UI"/>
-        </w:rPr>
-        <w:t>Modelo de Api Rest</w:t>
-      </w:r>
-    </w:p>
-    <w:p>
-      <w:pPr>
-        <w:rPr>
-          <w:rFonts w:ascii="Segoe UI" w:hAnsi="Segoe UI" w:cs="Segoe UI"/>
-        </w:rPr>
-      </w:pPr>
-    </w:p>
-    <w:p>
-      <w:pPr>
-        <w:rPr>
-          <w:rFonts w:ascii="Segoe UI" w:hAnsi="Segoe UI" w:cs="Segoe UI"/>
-          <w:b/>
-          <w:bCs/>
-        </w:rPr>
-      </w:pPr>
-      <w:r>
-        <w:rPr>
-          <w:rFonts w:ascii="Segoe UI" w:hAnsi="Segoe UI" w:cs="Segoe UI"/>
-          <w:b/>
-          <w:bCs/>
-        </w:rPr>
-        <w:t>Pasos:</w:t>
-      </w:r>
+        <w:t xml:space="preserve"> porque se debe realizar un api </w:t>
+      </w:r>
+      <w:proofErr w:type="spellStart"/>
+      <w:r>
+        <w:rPr>
+          <w:rFonts w:ascii="Segoe UI" w:hAnsi="Segoe UI" w:cs="Segoe UI"/>
+          <w:sz w:val="24"/>
+          <w:szCs w:val="24"/>
+        </w:rPr>
+        <w:t>rest</w:t>
+      </w:r>
+      <w:proofErr w:type="spellEnd"/>
+    </w:p>
+    <w:p>
+      <w:pPr>
+        <w:rPr>
+          <w:rFonts w:ascii="Segoe UI" w:hAnsi="Segoe UI" w:cs="Segoe UI"/>
+          <w:sz w:val="24"/>
+          <w:szCs w:val="24"/>
+        </w:rPr>
+      </w:pPr>
     </w:p>
     <w:p>
       <w:pPr>
         <w:pStyle w:val="Prrafodelista"/>
-        <w:numPr>
-          <w:ilvl w:val="0"/>
-          <w:numId w:val="1"/>
-        </w:numPr>
-        <w:rPr>
-          <w:rFonts w:ascii="Segoe UI" w:hAnsi="Segoe UI" w:cs="Segoe UI"/>
-          <w:b/>
-          <w:bCs/>
-        </w:rPr>
-      </w:pPr>
-      <w:r>
-        <w:rPr>
-          <w:rFonts w:ascii="Segoe UI" w:hAnsi="Segoe UI" w:cs="Segoe UI"/>
-          <w:b/>
-          <w:bCs/>
-        </w:rPr>
-        <w:t>Definir el objetivo de un Api Rest</w:t>
-      </w:r>
-    </w:p>
-    <w:p>
-      <w:pPr>
-        <w:pStyle w:val="Prrafodelista"/>
-        <w:rPr>
-          <w:rFonts w:ascii="Segoe UI" w:hAnsi="Segoe UI" w:cs="Segoe UI"/>
-        </w:rPr>
-      </w:pPr>
-      <w:r>
-        <w:rPr>
-          <w:rFonts w:ascii="Segoe UI" w:hAnsi="Segoe UI" w:cs="Segoe UI"/>
-        </w:rPr>
-        <w:t xml:space="preserve">El objetivo de un </w:t>
-      </w:r>
-      <w:r>
-        <w:rPr>
-          <w:rFonts w:ascii="Segoe UI" w:hAnsi="Segoe UI" w:cs="Segoe UI"/>
-        </w:rPr>
-        <w:t>A</w:t>
-      </w:r>
-      <w:r>
-        <w:rPr>
-          <w:rFonts w:ascii="Segoe UI" w:hAnsi="Segoe UI" w:cs="Segoe UI"/>
-        </w:rPr>
-        <w:t xml:space="preserve">pi </w:t>
-      </w:r>
-      <w:r>
-        <w:rPr>
-          <w:rFonts w:ascii="Segoe UI" w:hAnsi="Segoe UI" w:cs="Segoe UI"/>
-        </w:rPr>
-        <w:t>R</w:t>
-      </w:r>
-      <w:r>
-        <w:rPr>
-          <w:rFonts w:ascii="Segoe UI" w:hAnsi="Segoe UI" w:cs="Segoe UI"/>
-        </w:rPr>
-        <w:t xml:space="preserve">est es </w:t>
-      </w:r>
-      <w:r>
-        <w:rPr>
-          <w:rFonts w:ascii="Segoe UI" w:hAnsi="Segoe UI" w:cs="Segoe UI"/>
-        </w:rPr>
-        <w:t>proporciona</w:t>
-      </w:r>
-      <w:r>
-        <w:rPr>
-          <w:rFonts w:ascii="Segoe UI" w:hAnsi="Segoe UI" w:cs="Segoe UI"/>
-        </w:rPr>
-        <w:t>r una interfaz estándar para que los sistemas informáticos puedan comunicarse y compartir información de manera eficiente.</w:t>
-      </w:r>
-    </w:p>
-    <w:p>
-      <w:pPr>
-        <w:pStyle w:val="Prrafodelista"/>
-        <w:rPr>
-          <w:rFonts w:ascii="Segoe UI" w:hAnsi="Segoe UI" w:cs="Segoe UI"/>
-        </w:rPr>
-      </w:pPr>
-    </w:p>
-    <w:p>
-      <w:pPr>
-        <w:pStyle w:val="Prrafodelista"/>
-        <w:numPr>
-          <w:ilvl w:val="0"/>
-          <w:numId w:val="1"/>
-        </w:numPr>
-        <w:rPr>
-          <w:rFonts w:ascii="Segoe UI" w:hAnsi="Segoe UI" w:cs="Segoe UI"/>
-          <w:b/>
-          <w:bCs/>
-        </w:rPr>
-      </w:pPr>
-      <w:r>
-        <w:rPr>
-          <w:rFonts w:ascii="Segoe UI" w:hAnsi="Segoe UI" w:cs="Segoe UI"/>
-          <w:b/>
-          <w:bCs/>
-        </w:rPr>
-        <w:t>Explicar que es un Api Rest</w:t>
-      </w:r>
-    </w:p>
-    <w:p>
-      <w:pPr>
-        <w:tabs>
-          <w:tab w:val="left" w:pos="851"/>
-        </w:tabs>
-        <w:ind w:left="709"/>
-        <w:jc w:val="both"/>
-        <w:rPr>
-          <w:rFonts w:ascii="Segoe UI" w:hAnsi="Segoe UI" w:cs="Segoe UI"/>
-          <w:sz w:val="24"/>
-          <w:szCs w:val="24"/>
-        </w:rPr>
-      </w:pPr>
-      <w:r>
-        <w:rPr>
-          <w:rFonts w:ascii="Segoe UI" w:hAnsi="Segoe UI" w:cs="Segoe UI"/>
-          <w:sz w:val="24"/>
-          <w:szCs w:val="24"/>
-        </w:rPr>
-        <w:t xml:space="preserve">Un </w:t>
-      </w:r>
-      <w:r>
-        <w:rPr>
-          <w:rFonts w:ascii="Segoe UI" w:hAnsi="Segoe UI" w:cs="Segoe UI"/>
-          <w:b/>
-          <w:bCs/>
-          <w:sz w:val="24"/>
-          <w:szCs w:val="24"/>
-        </w:rPr>
-        <w:t>API REST</w:t>
-      </w:r>
-      <w:r>
-        <w:rPr>
-          <w:rFonts w:ascii="Segoe UI" w:hAnsi="Segoe UI" w:cs="Segoe UI"/>
-          <w:sz w:val="24"/>
-          <w:szCs w:val="24"/>
-        </w:rPr>
-        <w:t xml:space="preserve"> es una interfaz de programación de aplicaciones que se basa en el protocolo HTTP para permitir la comunicación entre diferentes sistemas y aplicaciones</w:t>
-      </w:r>
-      <w:r>
-        <w:rPr>
-          <w:rFonts w:ascii="Segoe UI" w:hAnsi="Segoe UI" w:cs="Segoe UI"/>
-          <w:sz w:val="24"/>
-          <w:szCs w:val="24"/>
-        </w:rPr>
-        <w:t xml:space="preserve">, </w:t>
-      </w:r>
-      <w:r>
-        <w:rPr>
-          <w:rFonts w:ascii="Segoe UI" w:hAnsi="Segoe UI" w:cs="Segoe UI"/>
-          <w:sz w:val="24"/>
-          <w:szCs w:val="24"/>
-        </w:rPr>
-        <w:t xml:space="preserve">utiliza una serie de reglas y convenciones para permitir que los sistemas se comuniquen a través de la web. Los recursos se identifican mediante URL únicas, y las operaciones se realizan a través de los métodos HTTP estándar </w:t>
-      </w:r>
-      <w:r>
-        <w:rPr>
-          <w:rFonts w:ascii="Segoe UI" w:hAnsi="Segoe UI" w:cs="Segoe UI"/>
-          <w:sz w:val="24"/>
-          <w:szCs w:val="24"/>
-        </w:rPr>
-        <w:t>como GET, POST, PUT, DELETE, etc. Cada una de estas acciones tiene una respuesta asociada en formato JSON, XML, HTML, entre otros.</w:t>
-      </w:r>
-      <w:r>
-        <w:rPr>
-          <w:rFonts w:ascii="Segoe UI" w:hAnsi="Segoe UI" w:cs="Segoe UI"/>
-          <w:sz w:val="24"/>
-          <w:szCs w:val="24"/>
-        </w:rPr>
-        <w:t xml:space="preserve"> </w:t>
-      </w:r>
-      <w:r>
-        <w:rPr>
-          <w:rFonts w:ascii="Segoe UI" w:hAnsi="Segoe UI" w:cs="Segoe UI"/>
-          <w:sz w:val="24"/>
-          <w:szCs w:val="24"/>
-        </w:rPr>
-        <w:t xml:space="preserve">El Api Rest se deriva de la combinación de </w:t>
-      </w:r>
-      <w:r>
-        <w:rPr>
-          <w:rFonts w:ascii="Segoe UI" w:hAnsi="Segoe UI" w:cs="Segoe UI"/>
-          <w:sz w:val="24"/>
-          <w:szCs w:val="24"/>
-        </w:rPr>
-        <w:t xml:space="preserve">los términos </w:t>
-      </w:r>
-      <w:r>
-        <w:rPr>
-          <w:rFonts w:ascii="Segoe UI" w:hAnsi="Segoe UI" w:cs="Segoe UI"/>
-          <w:b/>
-          <w:bCs/>
-          <w:sz w:val="24"/>
-          <w:szCs w:val="24"/>
-        </w:rPr>
-        <w:t>A</w:t>
-      </w:r>
-      <w:r>
-        <w:rPr>
-          <w:rFonts w:ascii="Segoe UI" w:hAnsi="Segoe UI" w:cs="Segoe UI"/>
-          <w:b/>
-          <w:bCs/>
-          <w:sz w:val="24"/>
-          <w:szCs w:val="24"/>
-        </w:rPr>
-        <w:t>pi</w:t>
-      </w:r>
-      <w:r>
-        <w:rPr>
-          <w:rFonts w:ascii="Segoe UI" w:hAnsi="Segoe UI" w:cs="Segoe UI"/>
-          <w:sz w:val="24"/>
-          <w:szCs w:val="24"/>
-        </w:rPr>
-        <w:t xml:space="preserve"> </w:t>
-      </w:r>
-      <w:r>
-        <w:rPr>
-          <w:rFonts w:ascii="Segoe UI" w:hAnsi="Segoe UI" w:cs="Segoe UI"/>
-          <w:sz w:val="24"/>
-          <w:szCs w:val="24"/>
-        </w:rPr>
-        <w:t xml:space="preserve">( forma en que diferentes aplicaciones o sistemas pueden interactuar entre sí) y </w:t>
-      </w:r>
-      <w:r>
-        <w:rPr>
-          <w:rFonts w:ascii="Segoe UI" w:hAnsi="Segoe UI" w:cs="Segoe UI"/>
-          <w:b/>
-          <w:bCs/>
-          <w:sz w:val="24"/>
-          <w:szCs w:val="24"/>
-        </w:rPr>
-        <w:t xml:space="preserve">Rest </w:t>
-      </w:r>
-      <w:r>
-        <w:rPr>
-          <w:rFonts w:ascii="Segoe UI" w:hAnsi="Segoe UI" w:cs="Segoe UI"/>
-          <w:sz w:val="24"/>
-          <w:szCs w:val="24"/>
-        </w:rPr>
-        <w:t>(estilo de arquitectura web que se utiliza para diseñar estas interfaces)</w:t>
-      </w:r>
-      <w:r>
-        <w:rPr>
-          <w:rFonts w:ascii="Segoe UI" w:hAnsi="Segoe UI" w:cs="Segoe UI"/>
-          <w:sz w:val="24"/>
-          <w:szCs w:val="24"/>
-        </w:rPr>
-        <w:t xml:space="preserve">. </w:t>
-      </w:r>
-      <w:r>
-        <w:rPr>
-          <w:rFonts w:ascii="Segoe UI" w:hAnsi="Segoe UI" w:cs="Segoe UI"/>
-          <w:sz w:val="24"/>
-          <w:szCs w:val="24"/>
-        </w:rPr>
-        <w:t>Un API se puede utilizar para acceder a los datos y funcionalidades de una aplicación o servicio de terceros, sin necesidad de conocer todos los detalles internos de cómo se implementa esa funcionalidad</w:t>
-      </w:r>
-      <w:r>
-        <w:rPr>
-          <w:rFonts w:ascii="Segoe UI" w:hAnsi="Segoe UI" w:cs="Segoe UI"/>
-          <w:sz w:val="24"/>
-          <w:szCs w:val="24"/>
-        </w:rPr>
-        <w:t xml:space="preserve"> y los </w:t>
-      </w:r>
-      <w:r>
-        <w:rPr>
-          <w:rFonts w:ascii="Segoe UI" w:hAnsi="Segoe UI" w:cs="Segoe UI"/>
-          <w:sz w:val="24"/>
-          <w:szCs w:val="24"/>
-        </w:rPr>
-        <w:t>servicios REST permiten una alta escalabilidad, ya que se basan en una arquitectura "stateless" (sin estado), lo que significa que cada solicitud se procesa de forma independiente, sin mantener información de estado entre solicitudes.</w:t>
-      </w:r>
-      <w:r>
-        <w:rPr>
-          <w:rFonts w:ascii="Segoe UI" w:hAnsi="Segoe UI" w:cs="Segoe UI"/>
-          <w:sz w:val="24"/>
-          <w:szCs w:val="24"/>
-        </w:rPr>
-        <w:t xml:space="preserve"> </w:t>
-      </w:r>
-    </w:p>
-    <w:p>
-      <w:pPr>
-        <w:tabs>
-          <w:tab w:val="left" w:pos="851"/>
-        </w:tabs>
-        <w:ind w:left="709"/>
-        <w:jc w:val="both"/>
-        <w:rPr>
-          <w:rFonts w:ascii="Segoe UI" w:hAnsi="Segoe UI" w:cs="Segoe UI"/>
-          <w:b/>
-          <w:bCs/>
-        </w:rPr>
-      </w:pPr>
-      <w:r>
-        <w:rPr>
-          <w:rFonts w:ascii="Segoe UI" w:hAnsi="Segoe UI" w:cs="Segoe UI"/>
-          <w:sz w:val="24"/>
-          <w:szCs w:val="24"/>
-        </w:rPr>
-        <w:t>En resumen, un API REST es una interfaz de programación de aplicaciones que utiliza el protocolo HTTP para permitir que diferentes sistemas informáticos se comuniquen y compartan información de manera eficiente y estandarizada.</w:t>
-      </w:r>
-    </w:p>
-    <w:p>
-      <w:pPr>
-        <w:pStyle w:val="Prrafodelista"/>
-        <w:rPr>
-          <w:rFonts w:ascii="Segoe UI" w:hAnsi="Segoe UI" w:cs="Segoe UI"/>
-          <w:b/>
-          <w:bCs/>
-        </w:rPr>
-      </w:pPr>
-    </w:p>
-    <w:p>
-      <w:pPr>
-        <w:pStyle w:val="Prrafodelista"/>
-        <w:numPr>
-          <w:ilvl w:val="0"/>
-          <w:numId w:val="1"/>
-        </w:numPr>
-        <w:rPr>
-          <w:rFonts w:ascii="Segoe UI" w:hAnsi="Segoe UI" w:cs="Segoe UI"/>
-          <w:b/>
-          <w:bCs/>
-        </w:rPr>
-      </w:pPr>
-      <w:r>
-        <w:rPr>
-          <w:rFonts w:ascii="Segoe UI" w:hAnsi="Segoe UI" w:cs="Segoe UI"/>
-          <w:b/>
-          <w:bCs/>
-        </w:rPr>
-        <w:t xml:space="preserve">Realización del modelo Api </w:t>
-      </w:r>
-      <w:r>
-        <w:rPr>
-          <w:rFonts w:ascii="Segoe UI" w:hAnsi="Segoe UI" w:cs="Segoe UI"/>
-          <w:b/>
-          <w:bCs/>
-        </w:rPr>
-        <w:t>R</w:t>
-      </w:r>
-      <w:r>
-        <w:rPr>
-          <w:rFonts w:ascii="Segoe UI" w:hAnsi="Segoe UI" w:cs="Segoe UI"/>
-          <w:b/>
-          <w:bCs/>
-        </w:rPr>
-        <w:t>est</w:t>
-      </w:r>
-    </w:p>
-    <w:p>
-      <w:pPr>
-        <w:pStyle w:val="Prrafodelista"/>
-        <w:rPr>
-          <w:rFonts w:ascii="Segoe UI" w:hAnsi="Segoe UI" w:cs="Segoe UI"/>
-          <w:b/>
-          <w:bCs/>
-        </w:rPr>
-      </w:pPr>
-    </w:p>
-    <w:p>
-      <w:pPr>
-        <w:pStyle w:val="Prrafodelista"/>
-        <w:rPr>
-          <w:rFonts w:ascii="Segoe UI" w:hAnsi="Segoe UI" w:cs="Segoe UI"/>
-        </w:rPr>
-      </w:pPr>
-      <w:r>
-        <w:rPr>
-          <w:rFonts w:ascii="Segoe UI" w:hAnsi="Segoe UI" w:cs="Segoe UI"/>
-        </w:rPr>
-        <w:t>Se debe c</w:t>
-      </w:r>
-      <w:r>
-        <w:rPr>
-          <w:rFonts w:ascii="Segoe UI" w:hAnsi="Segoe UI" w:cs="Segoe UI"/>
-        </w:rPr>
-        <w:t xml:space="preserve">rear el modelo Api Rest en un editor de imágenes </w:t>
-      </w:r>
-      <w:r>
-        <w:rPr>
-          <w:rFonts w:ascii="Segoe UI" w:hAnsi="Segoe UI" w:cs="Segoe UI"/>
-        </w:rPr>
-        <w:t>(ver imagen 1).</w:t>
-      </w:r>
-    </w:p>
-    <w:p>
-      <w:pPr>
-        <w:pStyle w:val="Prrafodelista"/>
-        <w:rPr>
-          <w:rFonts w:ascii="Segoe UI" w:hAnsi="Segoe UI" w:cs="Segoe UI"/>
-          <w:b/>
-          <w:bCs/>
+        <w:rPr>
+          <w:rFonts w:ascii="Segoe UI" w:hAnsi="Segoe UI" w:cs="Segoe UI"/>
+          <w:b/>
+          <w:bCs/>
+          <w:sz w:val="24"/>
+          <w:szCs w:val="24"/>
         </w:rPr>
       </w:pPr>
       <w:r>
@@ -613,7 +190,7 @@
           <w:szCs w:val="24"/>
         </w:rPr>
         <w:drawing>
-          <wp:inline distT="0" distB="0" distL="0" distR="0" wp14:anchorId="3DEDD7A6" wp14:editId="02262E42">
+          <wp:inline distT="0" distB="0" distL="0" distR="0" wp14:anchorId="3237AF9C" wp14:editId="1D58C93E">
             <wp:extent cx="5612130" cy="3215005"/>
             <wp:effectExtent l="0" t="0" r="7620" b="4445"/>
             <wp:docPr id="10" name="Imagen 10" descr="Diagrama&#10;&#10;Descripción generada automáticamente"/>
@@ -660,11 +237,15 @@
         <w:pStyle w:val="Prrafodelista"/>
         <w:rPr>
           <w:rFonts w:ascii="Segoe UI" w:hAnsi="Segoe UI" w:cs="Segoe UI"/>
-        </w:rPr>
-      </w:pPr>
-      <w:r>
-        <w:rPr>
-          <w:rFonts w:ascii="Segoe UI" w:hAnsi="Segoe UI" w:cs="Segoe UI"/>
+          <w:sz w:val="24"/>
+          <w:szCs w:val="24"/>
+        </w:rPr>
+      </w:pPr>
+      <w:r>
+        <w:rPr>
+          <w:rFonts w:ascii="Segoe UI" w:hAnsi="Segoe UI" w:cs="Segoe UI"/>
+          <w:sz w:val="24"/>
+          <w:szCs w:val="24"/>
         </w:rPr>
         <w:t xml:space="preserve">Imagen 1. </w:t>
       </w:r>
@@ -673,19 +254,126 @@
           <w:rFonts w:ascii="Segoe UI" w:hAnsi="Segoe UI" w:cs="Segoe UI"/>
           <w:i/>
           <w:iCs/>
-        </w:rPr>
-        <w:t>Modelo de Api Rest</w:t>
-      </w:r>
-    </w:p>
-    <w:p>
-      <w:pPr>
-        <w:pStyle w:val="Prrafodelista"/>
-        <w:rPr>
-          <w:rFonts w:ascii="Segoe UI" w:hAnsi="Segoe UI" w:cs="Segoe UI"/>
-          <w:b/>
-          <w:bCs/>
-        </w:rPr>
-      </w:pPr>
+          <w:sz w:val="24"/>
+          <w:szCs w:val="24"/>
+        </w:rPr>
+        <w:t xml:space="preserve">Modelo de Api </w:t>
+      </w:r>
+      <w:proofErr w:type="spellStart"/>
+      <w:r>
+        <w:rPr>
+          <w:rFonts w:ascii="Segoe UI" w:hAnsi="Segoe UI" w:cs="Segoe UI"/>
+          <w:i/>
+          <w:iCs/>
+          <w:sz w:val="24"/>
+          <w:szCs w:val="24"/>
+        </w:rPr>
+        <w:t>Rest</w:t>
+      </w:r>
+      <w:proofErr w:type="spellEnd"/>
+    </w:p>
+    <w:p>
+      <w:pPr>
+        <w:jc w:val="both"/>
+        <w:rPr>
+          <w:rFonts w:ascii="Segoe UI" w:hAnsi="Segoe UI" w:cs="Segoe UI"/>
+          <w:b/>
+          <w:bCs/>
+          <w:sz w:val="24"/>
+          <w:szCs w:val="24"/>
+        </w:rPr>
+      </w:pPr>
+    </w:p>
+    <w:p>
+      <w:pPr>
+        <w:rPr>
+          <w:rFonts w:ascii="Segoe UI" w:hAnsi="Segoe UI" w:cs="Segoe UI"/>
+          <w:b/>
+          <w:bCs/>
+          <w:sz w:val="24"/>
+          <w:szCs w:val="24"/>
+        </w:rPr>
+      </w:pPr>
+      <w:r>
+        <w:rPr>
+          <w:rFonts w:ascii="Segoe UI" w:hAnsi="Segoe UI" w:cs="Segoe UI"/>
+          <w:b/>
+          <w:bCs/>
+          <w:sz w:val="24"/>
+          <w:szCs w:val="24"/>
+        </w:rPr>
+        <w:t>Recursos necesarios:</w:t>
+      </w:r>
+    </w:p>
+    <w:p>
+      <w:pPr>
+        <w:rPr>
+          <w:rFonts w:ascii="Segoe UI" w:hAnsi="Segoe UI" w:cs="Segoe UI"/>
+          <w:sz w:val="24"/>
+          <w:szCs w:val="24"/>
+        </w:rPr>
+      </w:pPr>
+      <w:r>
+        <w:rPr>
+          <w:rFonts w:ascii="Segoe UI" w:hAnsi="Segoe UI" w:cs="Segoe UI"/>
+          <w:sz w:val="24"/>
+          <w:szCs w:val="24"/>
+        </w:rPr>
+        <w:t xml:space="preserve">Modelo de Api </w:t>
+      </w:r>
+      <w:proofErr w:type="spellStart"/>
+      <w:r>
+        <w:rPr>
+          <w:rFonts w:ascii="Segoe UI" w:hAnsi="Segoe UI" w:cs="Segoe UI"/>
+          <w:sz w:val="24"/>
+          <w:szCs w:val="24"/>
+        </w:rPr>
+        <w:t>Rest</w:t>
+      </w:r>
+      <w:proofErr w:type="spellEnd"/>
+    </w:p>
+    <w:p>
+      <w:pPr>
+        <w:rPr>
+          <w:rFonts w:ascii="Segoe UI" w:hAnsi="Segoe UI" w:cs="Segoe UI"/>
+          <w:b/>
+          <w:bCs/>
+          <w:sz w:val="24"/>
+          <w:szCs w:val="24"/>
+        </w:rPr>
+      </w:pPr>
+    </w:p>
+    <w:p>
+      <w:pPr>
+        <w:rPr>
+          <w:rFonts w:ascii="Segoe UI" w:hAnsi="Segoe UI" w:cs="Segoe UI"/>
+          <w:b/>
+          <w:bCs/>
+          <w:sz w:val="24"/>
+          <w:szCs w:val="24"/>
+        </w:rPr>
+      </w:pPr>
+    </w:p>
+    <w:p>
+      <w:pPr>
+        <w:rPr>
+          <w:rFonts w:ascii="Segoe UI" w:hAnsi="Segoe UI" w:cs="Segoe UI"/>
+          <w:b/>
+          <w:bCs/>
+          <w:sz w:val="24"/>
+          <w:szCs w:val="24"/>
+        </w:rPr>
+      </w:pPr>
+      <w:r>
+        <w:rPr>
+          <w:rFonts w:ascii="Segoe UI" w:hAnsi="Segoe UI" w:cs="Segoe UI"/>
+          <w:b/>
+          <w:bCs/>
+          <w:sz w:val="24"/>
+          <w:szCs w:val="24"/>
+        </w:rPr>
+        <w:t>Pasos:</w:t>
+      </w:r>
     </w:p>
     <w:p>
       <w:pPr>
@@ -698,29 +386,126 @@
           <w:rFonts w:ascii="Segoe UI" w:hAnsi="Segoe UI" w:cs="Segoe UI"/>
           <w:b/>
           <w:bCs/>
-        </w:rPr>
-      </w:pPr>
-      <w:r>
-        <w:rPr>
-          <w:rFonts w:ascii="Segoe UI" w:hAnsi="Segoe UI" w:cs="Segoe UI"/>
-          <w:b/>
-          <w:bCs/>
-        </w:rPr>
-        <w:t>Explicación del modelo</w:t>
-      </w:r>
+          <w:sz w:val="24"/>
+          <w:szCs w:val="24"/>
+        </w:rPr>
+      </w:pPr>
+      <w:r>
+        <w:rPr>
+          <w:rFonts w:ascii="Segoe UI" w:hAnsi="Segoe UI" w:cs="Segoe UI"/>
+          <w:b/>
+          <w:bCs/>
+          <w:sz w:val="24"/>
+          <w:szCs w:val="24"/>
+        </w:rPr>
+        <w:t xml:space="preserve">Definir el objetivo de un Api </w:t>
+      </w:r>
+      <w:proofErr w:type="spellStart"/>
+      <w:r>
+        <w:rPr>
+          <w:rFonts w:ascii="Segoe UI" w:hAnsi="Segoe UI" w:cs="Segoe UI"/>
+          <w:b/>
+          <w:bCs/>
+          <w:sz w:val="24"/>
+          <w:szCs w:val="24"/>
+        </w:rPr>
+        <w:t>Rest</w:t>
+      </w:r>
+      <w:proofErr w:type="spellEnd"/>
     </w:p>
     <w:p>
       <w:pPr>
         <w:pStyle w:val="Prrafodelista"/>
-        <w:rPr>
-          <w:rFonts w:ascii="Segoe UI" w:hAnsi="Segoe UI" w:cs="Segoe UI"/>
-          <w:b/>
-          <w:bCs/>
-        </w:rPr>
-      </w:pPr>
-    </w:p>
-    <w:p>
-      <w:pPr>
+        <w:jc w:val="both"/>
+        <w:rPr>
+          <w:rFonts w:ascii="Segoe UI" w:hAnsi="Segoe UI" w:cs="Segoe UI"/>
+          <w:sz w:val="24"/>
+          <w:szCs w:val="24"/>
+        </w:rPr>
+      </w:pPr>
+      <w:r>
+        <w:rPr>
+          <w:rFonts w:ascii="Segoe UI" w:hAnsi="Segoe UI" w:cs="Segoe UI"/>
+          <w:sz w:val="24"/>
+          <w:szCs w:val="24"/>
+        </w:rPr>
+        <w:t xml:space="preserve">El objetivo de un Api </w:t>
+      </w:r>
+      <w:proofErr w:type="spellStart"/>
+      <w:r>
+        <w:rPr>
+          <w:rFonts w:ascii="Segoe UI" w:hAnsi="Segoe UI" w:cs="Segoe UI"/>
+          <w:sz w:val="24"/>
+          <w:szCs w:val="24"/>
+        </w:rPr>
+        <w:t>Rest</w:t>
+      </w:r>
+      <w:proofErr w:type="spellEnd"/>
+      <w:r>
+        <w:rPr>
+          <w:rFonts w:ascii="Segoe UI" w:hAnsi="Segoe UI" w:cs="Segoe UI"/>
+          <w:sz w:val="24"/>
+          <w:szCs w:val="24"/>
+        </w:rPr>
+        <w:t xml:space="preserve"> es proporcionar una interfaz estándar para que los sistemas informáticos puedan comunicarse y compartir información de manera eficiente.</w:t>
+      </w:r>
+    </w:p>
+    <w:p>
+      <w:pPr>
+        <w:pStyle w:val="Prrafodelista"/>
+        <w:numPr>
+          <w:ilvl w:val="0"/>
+          <w:numId w:val="1"/>
+        </w:numPr>
+        <w:rPr>
+          <w:rFonts w:ascii="Segoe UI" w:hAnsi="Segoe UI" w:cs="Segoe UI"/>
+          <w:b/>
+          <w:bCs/>
+          <w:sz w:val="24"/>
+          <w:szCs w:val="24"/>
+        </w:rPr>
+      </w:pPr>
+      <w:proofErr w:type="gramStart"/>
+      <w:r>
+        <w:rPr>
+          <w:rFonts w:ascii="Segoe UI" w:hAnsi="Segoe UI" w:cs="Segoe UI"/>
+          <w:b/>
+          <w:bCs/>
+          <w:sz w:val="24"/>
+          <w:szCs w:val="24"/>
+        </w:rPr>
+        <w:lastRenderedPageBreak/>
+        <w:t>Explicar</w:t>
+      </w:r>
+      <w:proofErr w:type="gramEnd"/>
+      <w:r>
+        <w:rPr>
+          <w:rFonts w:ascii="Segoe UI" w:hAnsi="Segoe UI" w:cs="Segoe UI"/>
+          <w:b/>
+          <w:bCs/>
+          <w:sz w:val="24"/>
+          <w:szCs w:val="24"/>
+        </w:rPr>
+        <w:t xml:space="preserve"> que es un Api </w:t>
+      </w:r>
+      <w:proofErr w:type="spellStart"/>
+      <w:r>
+        <w:rPr>
+          <w:rFonts w:ascii="Segoe UI" w:hAnsi="Segoe UI" w:cs="Segoe UI"/>
+          <w:b/>
+          <w:bCs/>
+          <w:sz w:val="24"/>
+          <w:szCs w:val="24"/>
+        </w:rPr>
+        <w:t>Rest</w:t>
+      </w:r>
+      <w:proofErr w:type="spellEnd"/>
+    </w:p>
+    <w:p>
+      <w:pPr>
+        <w:tabs>
+          <w:tab w:val="left" w:pos="851"/>
+        </w:tabs>
         <w:ind w:left="709"/>
         <w:jc w:val="both"/>
         <w:rPr>
@@ -735,7 +520,95 @@
           <w:sz w:val="24"/>
           <w:szCs w:val="24"/>
         </w:rPr>
-        <w:t>Las API REST se utilizan comúnmente en la creación de servicios web y aplicaciones móviles, permitiendo la comunicación entre clientes y servidores a través de internet utilizando el protocolo HTTP.</w:t>
+        <w:t xml:space="preserve">Un </w:t>
+      </w:r>
+      <w:r>
+        <w:rPr>
+          <w:rFonts w:ascii="Segoe UI" w:hAnsi="Segoe UI" w:cs="Segoe UI"/>
+          <w:b/>
+          <w:bCs/>
+          <w:sz w:val="24"/>
+          <w:szCs w:val="24"/>
+        </w:rPr>
+        <w:t>API REST</w:t>
+      </w:r>
+      <w:r>
+        <w:rPr>
+          <w:rFonts w:ascii="Segoe UI" w:hAnsi="Segoe UI" w:cs="Segoe UI"/>
+          <w:sz w:val="24"/>
+          <w:szCs w:val="24"/>
+        </w:rPr>
+        <w:t xml:space="preserve"> es una interfaz de programación de aplicaciones que se basa en el protocolo HTTP para permitir la comunicación entre diferentes sistemas y aplicaciones</w:t>
+      </w:r>
+      <w:r>
+        <w:rPr>
+          <w:rFonts w:ascii="Segoe UI" w:hAnsi="Segoe UI" w:cs="Segoe UI"/>
+          <w:sz w:val="24"/>
+          <w:szCs w:val="24"/>
+        </w:rPr>
+        <w:t xml:space="preserve">, </w:t>
+      </w:r>
+      <w:r>
+        <w:rPr>
+          <w:rFonts w:ascii="Segoe UI" w:hAnsi="Segoe UI" w:cs="Segoe UI"/>
+          <w:sz w:val="24"/>
+          <w:szCs w:val="24"/>
+        </w:rPr>
+        <w:t xml:space="preserve">utiliza una serie de reglas y convenciones para permitir que los sistemas se comuniquen a través de la web. Los recursos se identifican mediante URL únicas, y las operaciones se realizan a través de los métodos HTTP estándar como GET, POST, PUT, DELETE, etc. Cada una de estas acciones tiene una respuesta asociada en formato JSON, XML, HTML, entre otros. </w:t>
+      </w:r>
+      <w:r>
+        <w:rPr>
+          <w:rFonts w:ascii="Segoe UI" w:hAnsi="Segoe UI" w:cs="Segoe UI"/>
+          <w:sz w:val="24"/>
+          <w:szCs w:val="24"/>
+        </w:rPr>
+        <w:t xml:space="preserve">El Api </w:t>
+      </w:r>
+      <w:proofErr w:type="spellStart"/>
+      <w:r>
+        <w:rPr>
+          <w:rFonts w:ascii="Segoe UI" w:hAnsi="Segoe UI" w:cs="Segoe UI"/>
+          <w:sz w:val="24"/>
+          <w:szCs w:val="24"/>
+        </w:rPr>
+        <w:t>Rest</w:t>
+      </w:r>
+      <w:proofErr w:type="spellEnd"/>
+      <w:r>
+        <w:rPr>
+          <w:rFonts w:ascii="Segoe UI" w:hAnsi="Segoe UI" w:cs="Segoe UI"/>
+          <w:sz w:val="24"/>
+          <w:szCs w:val="24"/>
+        </w:rPr>
+        <w:t xml:space="preserve"> se deriva de la combinación de </w:t>
+      </w:r>
+      <w:r>
+        <w:rPr>
+          <w:rFonts w:ascii="Segoe UI" w:hAnsi="Segoe UI" w:cs="Segoe UI"/>
+          <w:sz w:val="24"/>
+          <w:szCs w:val="24"/>
+        </w:rPr>
+        <w:t xml:space="preserve">los términos </w:t>
+      </w:r>
+      <w:r>
+        <w:rPr>
+          <w:rFonts w:ascii="Segoe UI" w:hAnsi="Segoe UI" w:cs="Segoe UI"/>
+          <w:b/>
+          <w:bCs/>
+          <w:sz w:val="24"/>
+          <w:szCs w:val="24"/>
+        </w:rPr>
+        <w:t>A</w:t>
+      </w:r>
+      <w:r>
+        <w:rPr>
+          <w:rFonts w:ascii="Segoe UI" w:hAnsi="Segoe UI" w:cs="Segoe UI"/>
+          <w:b/>
+          <w:bCs/>
+          <w:sz w:val="24"/>
+          <w:szCs w:val="24"/>
+        </w:rPr>
+        <w:t>pi</w:t>
       </w:r>
       <w:r>
         <w:rPr>
@@ -745,25 +618,394 @@
         </w:rPr>
         <w:t xml:space="preserve"> </w:t>
       </w:r>
-    </w:p>
-    <w:p>
-      <w:pPr>
+      <w:r>
+        <w:rPr>
+          <w:rFonts w:ascii="Segoe UI" w:hAnsi="Segoe UI" w:cs="Segoe UI"/>
+          <w:sz w:val="24"/>
+          <w:szCs w:val="24"/>
+        </w:rPr>
+        <w:t xml:space="preserve">( forma en que diferentes aplicaciones o sistemas pueden interactuar entre sí) y </w:t>
+      </w:r>
+      <w:proofErr w:type="spellStart"/>
+      <w:r>
+        <w:rPr>
+          <w:rFonts w:ascii="Segoe UI" w:hAnsi="Segoe UI" w:cs="Segoe UI"/>
+          <w:b/>
+          <w:bCs/>
+          <w:sz w:val="24"/>
+          <w:szCs w:val="24"/>
+        </w:rPr>
+        <w:t>Rest</w:t>
+      </w:r>
+      <w:proofErr w:type="spellEnd"/>
+      <w:r>
+        <w:rPr>
+          <w:rFonts w:ascii="Segoe UI" w:hAnsi="Segoe UI" w:cs="Segoe UI"/>
+          <w:b/>
+          <w:bCs/>
+          <w:sz w:val="24"/>
+          <w:szCs w:val="24"/>
+        </w:rPr>
+        <w:t xml:space="preserve"> </w:t>
+      </w:r>
+      <w:r>
+        <w:rPr>
+          <w:rFonts w:ascii="Segoe UI" w:hAnsi="Segoe UI" w:cs="Segoe UI"/>
+          <w:sz w:val="24"/>
+          <w:szCs w:val="24"/>
+        </w:rPr>
+        <w:t>(estilo de arquitectura web que se utiliza para diseñar estas interfaces)</w:t>
+      </w:r>
+      <w:r>
+        <w:rPr>
+          <w:rFonts w:ascii="Segoe UI" w:hAnsi="Segoe UI" w:cs="Segoe UI"/>
+          <w:sz w:val="24"/>
+          <w:szCs w:val="24"/>
+        </w:rPr>
+        <w:t>. Un API se puede utilizar para acceder a los datos y funcionalidades de una aplicación o servicio de terceros, sin necesidad de conocer todos los detalles internos de cómo se implementa esa funcionalidad y los servicios REST permiten una alta escalabilidad, ya que se basan en una arquitectura "</w:t>
+      </w:r>
+      <w:proofErr w:type="spellStart"/>
+      <w:r>
+        <w:rPr>
+          <w:rFonts w:ascii="Segoe UI" w:hAnsi="Segoe UI" w:cs="Segoe UI"/>
+          <w:sz w:val="24"/>
+          <w:szCs w:val="24"/>
+        </w:rPr>
+        <w:t>stateless</w:t>
+      </w:r>
+      <w:proofErr w:type="spellEnd"/>
+      <w:r>
+        <w:rPr>
+          <w:rFonts w:ascii="Segoe UI" w:hAnsi="Segoe UI" w:cs="Segoe UI"/>
+          <w:sz w:val="24"/>
+          <w:szCs w:val="24"/>
+        </w:rPr>
+        <w:t xml:space="preserve">" (sin estado), lo que significa que cada solicitud se procesa de forma independiente, sin mantener información de estado entre solicitudes. </w:t>
+      </w:r>
+    </w:p>
+    <w:p>
+      <w:pPr>
+        <w:tabs>
+          <w:tab w:val="left" w:pos="851"/>
+        </w:tabs>
         <w:ind w:left="709"/>
         <w:jc w:val="both"/>
         <w:rPr>
           <w:rFonts w:ascii="Segoe UI" w:hAnsi="Segoe UI" w:cs="Segoe UI"/>
-          <w:sz w:val="24"/>
-          <w:szCs w:val="24"/>
-        </w:rPr>
-      </w:pPr>
-      <w:r>
-        <w:rPr>
-          <w:rFonts w:ascii="Segoe UI" w:hAnsi="Segoe UI" w:cs="Segoe UI"/>
-          <w:sz w:val="24"/>
-          <w:szCs w:val="24"/>
-        </w:rPr>
-        <w:t xml:space="preserve">A continuación, explicaremos el modelo del api rest. En este modelo la comunicación se realiza de la siguiente manera: </w:t>
-      </w:r>
+          <w:b/>
+          <w:bCs/>
+          <w:sz w:val="24"/>
+          <w:szCs w:val="24"/>
+        </w:rPr>
+      </w:pPr>
+      <w:r>
+        <w:rPr>
+          <w:rFonts w:ascii="Segoe UI" w:hAnsi="Segoe UI" w:cs="Segoe UI"/>
+          <w:sz w:val="24"/>
+          <w:szCs w:val="24"/>
+        </w:rPr>
+        <w:t>En resumen, un API REST es una interfaz de programación de aplicaciones que utiliza el protocolo HTTP para permitir que diferentes sistemas informáticos se comuniquen y compartan información de manera eficiente y estandarizada.</w:t>
+      </w:r>
+    </w:p>
+    <w:p>
+      <w:pPr>
+        <w:pStyle w:val="Prrafodelista"/>
+        <w:rPr>
+          <w:rFonts w:ascii="Segoe UI" w:hAnsi="Segoe UI" w:cs="Segoe UI"/>
+          <w:b/>
+          <w:bCs/>
+          <w:sz w:val="24"/>
+          <w:szCs w:val="24"/>
+        </w:rPr>
+      </w:pPr>
+    </w:p>
+    <w:p>
+      <w:pPr>
+        <w:pStyle w:val="Prrafodelista"/>
+        <w:numPr>
+          <w:ilvl w:val="0"/>
+          <w:numId w:val="1"/>
+        </w:numPr>
+        <w:rPr>
+          <w:rFonts w:ascii="Segoe UI" w:hAnsi="Segoe UI" w:cs="Segoe UI"/>
+          <w:b/>
+          <w:bCs/>
+          <w:sz w:val="24"/>
+          <w:szCs w:val="24"/>
+        </w:rPr>
+      </w:pPr>
+      <w:r>
+        <w:rPr>
+          <w:rFonts w:ascii="Segoe UI" w:hAnsi="Segoe UI" w:cs="Segoe UI"/>
+          <w:b/>
+          <w:bCs/>
+          <w:sz w:val="24"/>
+          <w:szCs w:val="24"/>
+        </w:rPr>
+        <w:t xml:space="preserve">Realización del modelo Api </w:t>
+      </w:r>
+      <w:proofErr w:type="spellStart"/>
+      <w:r>
+        <w:rPr>
+          <w:rFonts w:ascii="Segoe UI" w:hAnsi="Segoe UI" w:cs="Segoe UI"/>
+          <w:b/>
+          <w:bCs/>
+          <w:sz w:val="24"/>
+          <w:szCs w:val="24"/>
+        </w:rPr>
+        <w:t>Rest</w:t>
+      </w:r>
+      <w:proofErr w:type="spellEnd"/>
+    </w:p>
+    <w:p>
+      <w:pPr>
+        <w:pStyle w:val="Prrafodelista"/>
+        <w:rPr>
+          <w:rFonts w:ascii="Segoe UI" w:hAnsi="Segoe UI" w:cs="Segoe UI"/>
+          <w:b/>
+          <w:bCs/>
+          <w:sz w:val="24"/>
+          <w:szCs w:val="24"/>
+        </w:rPr>
+      </w:pPr>
+    </w:p>
+    <w:p>
+      <w:pPr>
+        <w:pStyle w:val="Prrafodelista"/>
+        <w:rPr>
+          <w:rFonts w:ascii="Segoe UI" w:hAnsi="Segoe UI" w:cs="Segoe UI"/>
+          <w:sz w:val="24"/>
+          <w:szCs w:val="24"/>
+        </w:rPr>
+      </w:pPr>
+      <w:r>
+        <w:rPr>
+          <w:rFonts w:ascii="Segoe UI" w:hAnsi="Segoe UI" w:cs="Segoe UI"/>
+          <w:sz w:val="24"/>
+          <w:szCs w:val="24"/>
+        </w:rPr>
+        <w:t>Se debe c</w:t>
+      </w:r>
+      <w:r>
+        <w:rPr>
+          <w:rFonts w:ascii="Segoe UI" w:hAnsi="Segoe UI" w:cs="Segoe UI"/>
+          <w:sz w:val="24"/>
+          <w:szCs w:val="24"/>
+        </w:rPr>
+        <w:t xml:space="preserve">rear el modelo Api </w:t>
+      </w:r>
+      <w:proofErr w:type="spellStart"/>
+      <w:r>
+        <w:rPr>
+          <w:rFonts w:ascii="Segoe UI" w:hAnsi="Segoe UI" w:cs="Segoe UI"/>
+          <w:sz w:val="24"/>
+          <w:szCs w:val="24"/>
+        </w:rPr>
+        <w:t>Rest</w:t>
+      </w:r>
+      <w:proofErr w:type="spellEnd"/>
+      <w:r>
+        <w:rPr>
+          <w:rFonts w:ascii="Segoe UI" w:hAnsi="Segoe UI" w:cs="Segoe UI"/>
+          <w:sz w:val="24"/>
+          <w:szCs w:val="24"/>
+        </w:rPr>
+        <w:t xml:space="preserve"> en un editor de imágenes </w:t>
+      </w:r>
+      <w:r>
+        <w:rPr>
+          <w:rFonts w:ascii="Segoe UI" w:hAnsi="Segoe UI" w:cs="Segoe UI"/>
+          <w:sz w:val="24"/>
+          <w:szCs w:val="24"/>
+        </w:rPr>
+        <w:t>(ver imagen 1).</w:t>
+      </w:r>
+    </w:p>
+    <w:p>
+      <w:pPr>
+        <w:pStyle w:val="Prrafodelista"/>
+        <w:rPr>
+          <w:rFonts w:ascii="Segoe UI" w:hAnsi="Segoe UI" w:cs="Segoe UI"/>
+          <w:sz w:val="24"/>
+          <w:szCs w:val="24"/>
+        </w:rPr>
+      </w:pPr>
+    </w:p>
+    <w:p>
+      <w:pPr>
+        <w:pStyle w:val="Prrafodelista"/>
+        <w:jc w:val="both"/>
+        <w:rPr>
+          <w:rFonts w:ascii="Segoe UI" w:hAnsi="Segoe UI" w:cs="Segoe UI"/>
+          <w:sz w:val="24"/>
+          <w:szCs w:val="24"/>
+        </w:rPr>
+      </w:pPr>
+      <w:r>
+        <w:rPr>
+          <w:rFonts w:ascii="Segoe UI" w:hAnsi="Segoe UI" w:cs="Segoe UI"/>
+          <w:sz w:val="24"/>
+          <w:szCs w:val="24"/>
+        </w:rPr>
+        <w:t>E</w:t>
+      </w:r>
+      <w:r>
+        <w:rPr>
+          <w:rFonts w:ascii="Segoe UI" w:hAnsi="Segoe UI" w:cs="Segoe UI"/>
+          <w:sz w:val="24"/>
+          <w:szCs w:val="24"/>
+        </w:rPr>
+        <w:t>l modelo de API REST es importante porque proporciona una arquitectura escalable, basada en estándares e independiente de la plataforma para desarrollar aplicaciones y servicios que se pueden integrar de manera eficiente en diferentes entornos</w:t>
+      </w:r>
+      <w:r>
+        <w:rPr>
+          <w:rFonts w:ascii="Segoe UI" w:hAnsi="Segoe UI" w:cs="Segoe UI"/>
+          <w:sz w:val="24"/>
+          <w:szCs w:val="24"/>
+        </w:rPr>
+        <w:t>. Este modelo</w:t>
+      </w:r>
+      <w:r>
+        <w:rPr>
+          <w:rFonts w:ascii="Segoe UI" w:hAnsi="Segoe UI" w:cs="Segoe UI"/>
+          <w:sz w:val="24"/>
+          <w:szCs w:val="24"/>
+        </w:rPr>
+        <w:t xml:space="preserve"> facilita </w:t>
+      </w:r>
+      <w:r>
+        <w:rPr>
+          <w:rFonts w:ascii="Segoe UI" w:hAnsi="Segoe UI" w:cs="Segoe UI"/>
+          <w:sz w:val="24"/>
+          <w:szCs w:val="24"/>
+        </w:rPr>
+        <w:t xml:space="preserve">la comunicación entre sistemas, la independencia de plataforma, la escalabilidad y </w:t>
+      </w:r>
+      <w:r>
+        <w:rPr>
+          <w:rFonts w:ascii="Segoe UI" w:hAnsi="Segoe UI" w:cs="Segoe UI"/>
+          <w:sz w:val="24"/>
+          <w:szCs w:val="24"/>
+        </w:rPr>
+        <w:t xml:space="preserve">desarrollo </w:t>
+      </w:r>
+      <w:r>
+        <w:rPr>
+          <w:rFonts w:ascii="Segoe UI" w:hAnsi="Segoe UI" w:cs="Segoe UI"/>
+          <w:sz w:val="24"/>
+          <w:szCs w:val="24"/>
+        </w:rPr>
+        <w:t xml:space="preserve">modular (desarrollo </w:t>
+      </w:r>
+      <w:r>
+        <w:rPr>
+          <w:rFonts w:ascii="Segoe UI" w:hAnsi="Segoe UI" w:cs="Segoe UI"/>
+          <w:sz w:val="24"/>
+          <w:szCs w:val="24"/>
+        </w:rPr>
+        <w:t>de software que se basa en dividir una aplicación o sistema en módulos más pequeños e independientes</w:t>
+      </w:r>
+      <w:r>
+        <w:rPr>
+          <w:rFonts w:ascii="Segoe UI" w:hAnsi="Segoe UI" w:cs="Segoe UI"/>
+          <w:sz w:val="24"/>
+          <w:szCs w:val="24"/>
+        </w:rPr>
+        <w:t>)</w:t>
+      </w:r>
+      <w:r>
+        <w:rPr>
+          <w:rFonts w:ascii="Segoe UI" w:hAnsi="Segoe UI" w:cs="Segoe UI"/>
+          <w:sz w:val="24"/>
+          <w:szCs w:val="24"/>
+        </w:rPr>
+        <w:t>. Estas características hacen que las API REST sean ampliamente utilizadas en el diseño de sistemas distribuidos y aplicaciones web.</w:t>
+      </w:r>
+    </w:p>
+    <w:p>
+      <w:pPr>
+        <w:pStyle w:val="Prrafodelista"/>
+        <w:rPr>
+          <w:rFonts w:ascii="Segoe UI" w:hAnsi="Segoe UI" w:cs="Segoe UI"/>
+          <w:sz w:val="24"/>
+          <w:szCs w:val="24"/>
+        </w:rPr>
+      </w:pPr>
+    </w:p>
+    <w:p>
+      <w:pPr>
+        <w:pStyle w:val="Prrafodelista"/>
+        <w:rPr>
+          <w:rFonts w:ascii="Segoe UI" w:hAnsi="Segoe UI" w:cs="Segoe UI"/>
+          <w:b/>
+          <w:bCs/>
+          <w:sz w:val="24"/>
+          <w:szCs w:val="24"/>
+        </w:rPr>
+      </w:pPr>
+    </w:p>
+    <w:p>
+      <w:pPr>
+        <w:pStyle w:val="Prrafodelista"/>
+        <w:rPr>
+          <w:rFonts w:ascii="Segoe UI" w:hAnsi="Segoe UI" w:cs="Segoe UI"/>
+          <w:b/>
+          <w:bCs/>
+          <w:sz w:val="24"/>
+          <w:szCs w:val="24"/>
+        </w:rPr>
+      </w:pPr>
+    </w:p>
+    <w:p>
+      <w:pPr>
+        <w:pStyle w:val="Prrafodelista"/>
+        <w:rPr>
+          <w:rFonts w:ascii="Segoe UI" w:hAnsi="Segoe UI" w:cs="Segoe UI"/>
+          <w:b/>
+          <w:bCs/>
+          <w:sz w:val="24"/>
+          <w:szCs w:val="24"/>
+        </w:rPr>
+      </w:pPr>
+    </w:p>
+    <w:p>
+      <w:pPr>
+        <w:pStyle w:val="Prrafodelista"/>
+        <w:numPr>
+          <w:ilvl w:val="0"/>
+          <w:numId w:val="1"/>
+        </w:numPr>
+        <w:rPr>
+          <w:rFonts w:ascii="Segoe UI" w:hAnsi="Segoe UI" w:cs="Segoe UI"/>
+          <w:b/>
+          <w:bCs/>
+          <w:sz w:val="24"/>
+          <w:szCs w:val="24"/>
+        </w:rPr>
+      </w:pPr>
+      <w:r>
+        <w:rPr>
+          <w:rFonts w:ascii="Segoe UI" w:hAnsi="Segoe UI" w:cs="Segoe UI"/>
+          <w:b/>
+          <w:bCs/>
+          <w:sz w:val="24"/>
+          <w:szCs w:val="24"/>
+        </w:rPr>
+        <w:lastRenderedPageBreak/>
+        <w:t>Explicación del modelo</w:t>
+      </w:r>
+    </w:p>
+    <w:p>
+      <w:pPr>
+        <w:pStyle w:val="Prrafodelista"/>
+        <w:rPr>
+          <w:rFonts w:ascii="Segoe UI" w:hAnsi="Segoe UI" w:cs="Segoe UI"/>
+          <w:b/>
+          <w:bCs/>
+          <w:sz w:val="24"/>
+          <w:szCs w:val="24"/>
+        </w:rPr>
+      </w:pPr>
     </w:p>
     <w:p>
       <w:pPr>
@@ -778,20 +1020,18 @@
       <w:r>
         <w:rPr>
           <w:rFonts w:ascii="Segoe UI" w:hAnsi="Segoe UI" w:cs="Segoe UI"/>
-          <w:b/>
-          <w:bCs/>
-          <w:sz w:val="24"/>
-          <w:szCs w:val="24"/>
-        </w:rPr>
-        <w:t>Cliente</w:t>
-      </w:r>
-      <w:r>
-        <w:rPr>
-          <w:rFonts w:ascii="Segoe UI" w:hAnsi="Segoe UI" w:cs="Segoe UI"/>
-          <w:sz w:val="24"/>
-          <w:szCs w:val="24"/>
-        </w:rPr>
-        <w:t>: El cliente es la aplicación o sistema que envía una solicitud al API REST para obtener o enviar datos. Esto puede ser una aplicación web, una aplicación móvil u otra aplicación que requiere interactuar con el servidor a través del API REST.</w:t>
+          <w:sz w:val="24"/>
+          <w:szCs w:val="24"/>
+        </w:rPr>
+        <w:t>Las API REST se utilizan comúnmente en la creación de servicios web y aplicaciones móviles, permitiendo la comunicación entre clientes y servidores a través de internet utilizando el protocolo HTTP.</w:t>
+      </w:r>
+      <w:r>
+        <w:rPr>
+          <w:rFonts w:ascii="Segoe UI" w:hAnsi="Segoe UI" w:cs="Segoe UI"/>
+          <w:sz w:val="24"/>
+          <w:szCs w:val="24"/>
+        </w:rPr>
+        <w:t xml:space="preserve"> </w:t>
       </w:r>
     </w:p>
     <w:p>
@@ -807,20 +1047,28 @@
       <w:r>
         <w:rPr>
           <w:rFonts w:ascii="Segoe UI" w:hAnsi="Segoe UI" w:cs="Segoe UI"/>
-          <w:b/>
-          <w:bCs/>
-          <w:sz w:val="24"/>
-          <w:szCs w:val="24"/>
-        </w:rPr>
-        <w:t>API REST:</w:t>
-      </w:r>
-      <w:r>
-        <w:rPr>
-          <w:rFonts w:ascii="Segoe UI" w:hAnsi="Segoe UI" w:cs="Segoe UI"/>
-          <w:sz w:val="24"/>
-          <w:szCs w:val="24"/>
-        </w:rPr>
-        <w:t xml:space="preserve"> El API REST es la interfaz de programación de aplicaciones que se expone en el servidor y define cómo las solicitudes y respuestas deben estructurarse para comunicarse con el cliente. El API REST recibe las solicitudes del cliente y las procesa, interactuando con la base de datos y aplicando la lógica de negocio necesaria para manejar la solicitud.</w:t>
+          <w:sz w:val="24"/>
+          <w:szCs w:val="24"/>
+        </w:rPr>
+        <w:t xml:space="preserve">A continuación, explicaremos el modelo del api </w:t>
+      </w:r>
+      <w:proofErr w:type="spellStart"/>
+      <w:r>
+        <w:rPr>
+          <w:rFonts w:ascii="Segoe UI" w:hAnsi="Segoe UI" w:cs="Segoe UI"/>
+          <w:sz w:val="24"/>
+          <w:szCs w:val="24"/>
+        </w:rPr>
+        <w:t>rest</w:t>
+      </w:r>
+      <w:proofErr w:type="spellEnd"/>
+      <w:r>
+        <w:rPr>
+          <w:rFonts w:ascii="Segoe UI" w:hAnsi="Segoe UI" w:cs="Segoe UI"/>
+          <w:sz w:val="24"/>
+          <w:szCs w:val="24"/>
+        </w:rPr>
+        <w:t xml:space="preserve">. En este modelo la comunicación se realiza de la siguiente manera: </w:t>
       </w:r>
     </w:p>
     <w:p>
@@ -841,16 +1089,15 @@
           <w:sz w:val="24"/>
           <w:szCs w:val="24"/>
         </w:rPr>
-        <w:lastRenderedPageBreak/>
-        <w:t>Base de datos:</w:t>
-      </w:r>
-      <w:r>
-        <w:rPr>
-          <w:rFonts w:ascii="Segoe UI" w:hAnsi="Segoe UI" w:cs="Segoe UI"/>
-          <w:sz w:val="24"/>
-          <w:szCs w:val="24"/>
-        </w:rPr>
-        <w:t xml:space="preserve"> La base de datos es el sistema de almacenamiento de datos donde se almacenan los datos necesarios para que el API REST funcione. El API REST puede consultar, actualizar o modificar los datos en la base de datos según las solicitudes recibidas del cliente.</w:t>
+        <w:t>Cliente</w:t>
+      </w:r>
+      <w:r>
+        <w:rPr>
+          <w:rFonts w:ascii="Segoe UI" w:hAnsi="Segoe UI" w:cs="Segoe UI"/>
+          <w:sz w:val="24"/>
+          <w:szCs w:val="24"/>
+        </w:rPr>
+        <w:t>: El cliente es la aplicación o sistema que envía una solicitud al API REST para obtener o enviar datos. Esto puede ser una aplicación web, una aplicación móvil u otra aplicación que requiere interactuar con el servidor a través del API REST.</w:t>
       </w:r>
     </w:p>
     <w:p>
@@ -871,15 +1118,15 @@
           <w:sz w:val="24"/>
           <w:szCs w:val="24"/>
         </w:rPr>
-        <w:t>Servidor:</w:t>
-      </w:r>
-      <w:r>
-        <w:rPr>
-          <w:rFonts w:ascii="Segoe UI" w:hAnsi="Segoe UI" w:cs="Segoe UI"/>
-          <w:sz w:val="24"/>
-          <w:szCs w:val="24"/>
-        </w:rPr>
-        <w:t xml:space="preserve"> El servidor es el sistema en el que se aloja el API REST. Es responsable de recibir las solicitudes del cliente, enrutarlas al API REST correspondiente, y recibir las respuestas del API REST para enviarlas de vuelta al cliente. El servidor puede realizar tareas adicionales, como la autenticación y autorización de las solicitudes del cliente antes de pasarlas al API REST.</w:t>
+        <w:t>API REST:</w:t>
+      </w:r>
+      <w:r>
+        <w:rPr>
+          <w:rFonts w:ascii="Segoe UI" w:hAnsi="Segoe UI" w:cs="Segoe UI"/>
+          <w:sz w:val="24"/>
+          <w:szCs w:val="24"/>
+        </w:rPr>
+        <w:t xml:space="preserve"> El API REST es la interfaz de programación de aplicaciones que se expone en el servidor y define cómo las solicitudes y respuestas deben estructurarse para comunicarse con el cliente. El API REST recibe las solicitudes del cliente y las procesa, interactuando con la base de datos y aplicando la lógica de negocio necesaria para manejar la solicitud.</w:t>
       </w:r>
     </w:p>
     <w:p>
@@ -900,6 +1147,66 @@
           <w:sz w:val="24"/>
           <w:szCs w:val="24"/>
         </w:rPr>
+        <w:t>Base de datos:</w:t>
+      </w:r>
+      <w:r>
+        <w:rPr>
+          <w:rFonts w:ascii="Segoe UI" w:hAnsi="Segoe UI" w:cs="Segoe UI"/>
+          <w:sz w:val="24"/>
+          <w:szCs w:val="24"/>
+        </w:rPr>
+        <w:t xml:space="preserve"> La base de datos es el sistema de almacenamiento de datos donde se almacenan los datos necesarios para que el API REST funcione. El API REST puede consultar, actualizar o modificar los datos en la base de datos según las solicitudes recibidas del cliente.</w:t>
+      </w:r>
+    </w:p>
+    <w:p>
+      <w:pPr>
+        <w:ind w:left="709"/>
+        <w:jc w:val="both"/>
+        <w:rPr>
+          <w:rFonts w:ascii="Segoe UI" w:hAnsi="Segoe UI" w:cs="Segoe UI"/>
+          <w:sz w:val="24"/>
+          <w:szCs w:val="24"/>
+        </w:rPr>
+      </w:pPr>
+      <w:r>
+        <w:rPr>
+          <w:rFonts w:ascii="Segoe UI" w:hAnsi="Segoe UI" w:cs="Segoe UI"/>
+          <w:b/>
+          <w:bCs/>
+          <w:sz w:val="24"/>
+          <w:szCs w:val="24"/>
+        </w:rPr>
+        <w:t>Servidor:</w:t>
+      </w:r>
+      <w:r>
+        <w:rPr>
+          <w:rFonts w:ascii="Segoe UI" w:hAnsi="Segoe UI" w:cs="Segoe UI"/>
+          <w:sz w:val="24"/>
+          <w:szCs w:val="24"/>
+        </w:rPr>
+        <w:t xml:space="preserve"> El servidor es el sistema en el que se aloja el API REST. Es responsable de recibir las solicitudes del cliente, enrutarlas al API REST correspondiente, y recibir las respuestas del API REST para enviarlas de vuelta al cliente. El servidor puede realizar tareas adicionales, como la autenticación y autorización de las solicitudes del cliente antes de pasarlas al API REST.</w:t>
+      </w:r>
+    </w:p>
+    <w:p>
+      <w:pPr>
+        <w:ind w:left="709"/>
+        <w:jc w:val="both"/>
+        <w:rPr>
+          <w:rFonts w:ascii="Segoe UI" w:hAnsi="Segoe UI" w:cs="Segoe UI"/>
+          <w:b/>
+          <w:bCs/>
+          <w:sz w:val="24"/>
+          <w:szCs w:val="24"/>
+        </w:rPr>
+      </w:pPr>
+      <w:r>
+        <w:rPr>
+          <w:rFonts w:ascii="Segoe UI" w:hAnsi="Segoe UI" w:cs="Segoe UI"/>
+          <w:b/>
+          <w:bCs/>
+          <w:sz w:val="24"/>
+          <w:szCs w:val="24"/>
+        </w:rPr>
         <w:t>Respuestas:</w:t>
       </w:r>
       <w:r>
@@ -910,33 +1217,6 @@
         </w:rPr>
         <w:t xml:space="preserve"> Las respuestas del API REST incluyen la información solicitada o el resultado de las operaciones solicitadas, y se envían de vuelta al cliente a través del servidor. Las respuestas pueden estar en formatos comunes como JSON o XML, y contienen los datos solicitados o el resultado de las operaciones realizadas en la base de datos.</w:t>
       </w:r>
-    </w:p>
-    <w:p>
-      <w:pPr>
-        <w:pStyle w:val="Prrafodelista"/>
-        <w:rPr>
-          <w:rFonts w:ascii="Segoe UI" w:hAnsi="Segoe UI" w:cs="Segoe UI"/>
-          <w:b/>
-          <w:bCs/>
-        </w:rPr>
-      </w:pPr>
-    </w:p>
-    <w:p>
-      <w:pPr>
-        <w:rPr>
-          <w:rFonts w:ascii="Segoe UI" w:hAnsi="Segoe UI" w:cs="Segoe UI"/>
-        </w:rPr>
-      </w:pPr>
-    </w:p>
-    <w:p>
-      <w:pPr>
-        <w:pStyle w:val="Prrafodelista"/>
-        <w:rPr>
-          <w:rFonts w:ascii="Segoe UI" w:hAnsi="Segoe UI" w:cs="Segoe UI"/>
-          <w:b/>
-          <w:bCs/>
-        </w:rPr>
-      </w:pPr>
     </w:p>
     <w:sectPr>
       <w:pgSz w:w="12240" w:h="15840"/>

</xml_diff>

<commit_message>
receta porque varibles de entorno
</commit_message>
<xml_diff>
--- a/recipes/dory-api-rest/1. Porque un api-rest.docx
+++ b/recipes/dory-api-rest/1. Porque un api-rest.docx
@@ -161,15 +161,6 @@
         <w:t>rest</w:t>
       </w:r>
       <w:proofErr w:type="spellEnd"/>
-    </w:p>
-    <w:p>
-      <w:pPr>
-        <w:rPr>
-          <w:rFonts w:ascii="Segoe UI" w:hAnsi="Segoe UI" w:cs="Segoe UI"/>
-          <w:sz w:val="24"/>
-          <w:szCs w:val="24"/>
-        </w:rPr>
-      </w:pPr>
     </w:p>
     <w:p>
       <w:pPr>
@@ -353,17 +344,6 @@
           <w:szCs w:val="24"/>
         </w:rPr>
       </w:pPr>
-    </w:p>
-    <w:p>
-      <w:pPr>
-        <w:rPr>
-          <w:rFonts w:ascii="Segoe UI" w:hAnsi="Segoe UI" w:cs="Segoe UI"/>
-          <w:b/>
-          <w:bCs/>
-          <w:sz w:val="24"/>
-          <w:szCs w:val="24"/>
-        </w:rPr>
-      </w:pPr>
       <w:r>
         <w:rPr>
           <w:rFonts w:ascii="Segoe UI" w:hAnsi="Segoe UI" w:cs="Segoe UI"/>
@@ -374,6 +354,17 @@
         </w:rPr>
         <w:t>Pasos:</w:t>
       </w:r>
+    </w:p>
+    <w:p>
+      <w:pPr>
+        <w:rPr>
+          <w:rFonts w:ascii="Segoe UI" w:hAnsi="Segoe UI" w:cs="Segoe UI"/>
+          <w:b/>
+          <w:bCs/>
+          <w:sz w:val="24"/>
+          <w:szCs w:val="24"/>
+        </w:rPr>
+      </w:pPr>
     </w:p>
     <w:p>
       <w:pPr>
@@ -449,6 +440,28 @@
         </w:rPr>
         <w:t xml:space="preserve"> es proporcionar una interfaz estándar para que los sistemas informáticos puedan comunicarse y compartir información de manera eficiente.</w:t>
       </w:r>
+    </w:p>
+    <w:p>
+      <w:pPr>
+        <w:pStyle w:val="Prrafodelista"/>
+        <w:jc w:val="both"/>
+        <w:rPr>
+          <w:rFonts w:ascii="Segoe UI" w:hAnsi="Segoe UI" w:cs="Segoe UI"/>
+          <w:sz w:val="24"/>
+          <w:szCs w:val="24"/>
+        </w:rPr>
+      </w:pPr>
+    </w:p>
+    <w:p>
+      <w:pPr>
+        <w:pStyle w:val="Prrafodelista"/>
+        <w:jc w:val="both"/>
+        <w:rPr>
+          <w:rFonts w:ascii="Segoe UI" w:hAnsi="Segoe UI" w:cs="Segoe UI"/>
+          <w:sz w:val="24"/>
+          <w:szCs w:val="24"/>
+        </w:rPr>
+      </w:pPr>
     </w:p>
     <w:p>
       <w:pPr>

</xml_diff>